<commit_message>
ajout partie neo4j dans la doc
</commit_message>
<xml_diff>
--- a/documentation/projet_mac.docx
+++ b/documentation/projet_mac.docx
@@ -399,7 +399,7 @@
               </mc:Choice>
               <mc:Fallback>
                 <w:pict>
-                  <v:rect w14:anchorId="21163596" id="Rectangle 468" o:spid="_x0000_s1026" style="position:absolute;margin-left:0;margin-top:0;width:244.8pt;height:554.4pt;z-index:251652096;visibility:visible;mso-wrap-style:square;mso-width-percent:400;mso-height-percent:700;mso-left-percent:440;mso-top-percent:25;mso-wrap-distance-left:9pt;mso-wrap-distance-top:0;mso-wrap-distance-right:9pt;mso-wrap-distance-bottom:0;mso-position-horizontal-relative:page;mso-position-vertical-relative:page;mso-width-percent:400;mso-height-percent:700;mso-left-percent:440;mso-top-percent:25;mso-width-relative:page;mso-height-relative:page;v-text-anchor:middle" o:gfxdata="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" fillcolor="white [3212]" strokecolor="#938953 [1614]" strokeweight="1.25pt">
+                  <v:rect w14:anchorId="5D25C4A8" id="Rectangle 468" o:spid="_x0000_s1026" style="position:absolute;margin-left:0;margin-top:0;width:244.8pt;height:554.4pt;z-index:251652096;visibility:visible;mso-wrap-style:square;mso-width-percent:400;mso-height-percent:700;mso-left-percent:440;mso-top-percent:25;mso-wrap-distance-left:9pt;mso-wrap-distance-top:0;mso-wrap-distance-right:9pt;mso-wrap-distance-bottom:0;mso-position-horizontal-relative:page;mso-position-vertical-relative:page;mso-width-percent:400;mso-height-percent:700;mso-left-percent:440;mso-top-percent:25;mso-width-relative:page;mso-height-relative:page;v-text-anchor:middle" o:gfxdata="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" fillcolor="white [3212]" strokecolor="#938953 [1614]" strokeweight="1.25pt">
                     <w10:wrap anchorx="page" anchory="page"/>
                   </v:rect>
                 </w:pict>
@@ -497,7 +497,7 @@
               </mc:Choice>
               <mc:Fallback>
                 <w:pict>
-                  <v:rect w14:anchorId="3A80007D" id="Rectangle 469" o:spid="_x0000_s1026" style="position:absolute;margin-left:0;margin-top:0;width:226.45pt;height:9.35pt;z-index:251658240;visibility:visible;mso-wrap-style:square;mso-width-percent:370;mso-height-percent:0;mso-left-percent:455;mso-top-percent:690;mso-wrap-distance-left:9pt;mso-wrap-distance-top:0;mso-wrap-distance-right:9pt;mso-wrap-distance-bottom:0;mso-position-horizontal-relative:page;mso-position-vertical-relative:page;mso-width-percent:370;mso-height-percent:0;mso-left-percent:455;mso-top-percent:690;mso-width-relative:page;mso-height-relative:margin;v-text-anchor:middle" o:gfxdata="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" fillcolor="#4f81bd [3204]" stroked="f" strokeweight="2pt">
+                  <v:rect w14:anchorId="34791BCB" id="Rectangle 469" o:spid="_x0000_s1026" style="position:absolute;margin-left:0;margin-top:0;width:226.45pt;height:9.35pt;z-index:251658240;visibility:visible;mso-wrap-style:square;mso-width-percent:370;mso-height-percent:0;mso-left-percent:455;mso-top-percent:690;mso-wrap-distance-left:9pt;mso-wrap-distance-top:0;mso-wrap-distance-right:9pt;mso-wrap-distance-bottom:0;mso-position-horizontal-relative:page;mso-position-vertical-relative:page;mso-width-percent:370;mso-height-percent:0;mso-left-percent:455;mso-top-percent:690;mso-width-relative:page;mso-height-relative:margin;v-text-anchor:middle" o:gfxdata="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" fillcolor="#4f81bd [3204]" stroked="f" strokeweight="2pt">
                     <w10:wrap anchorx="page" anchory="page"/>
                   </v:rect>
                 </w:pict>
@@ -1521,6 +1521,87 @@
       </w:r>
     </w:p>
     <w:p>
+      <w:pPr>
+        <w:keepNext/>
+      </w:pPr>
+      <w:r>
+        <w:drawing>
+          <wp:inline distT="0" distB="0" distL="0" distR="0" wp14:anchorId="738629A2" wp14:editId="4CD6152A">
+            <wp:extent cx="2952405" cy="2242205"/>
+            <wp:effectExtent l="0" t="0" r="635" b="5715"/>
+            <wp:docPr id="6" name="Image 5">
+              <a:extLst xmlns:a="http://schemas.openxmlformats.org/drawingml/2006/main">
+                <a:ext uri="{FF2B5EF4-FFF2-40B4-BE49-F238E27FC236}">
+                  <a16:creationId xmlns:a16="http://schemas.microsoft.com/office/drawing/2014/main" id="{1FFF417D-74E7-4269-AEC5-6C1CAE57A254}"/>
+                </a:ext>
+              </a:extLst>
+            </wp:docPr>
+            <wp:cNvGraphicFramePr>
+              <a:graphicFrameLocks xmlns:a="http://schemas.openxmlformats.org/drawingml/2006/main" noChangeAspect="1"/>
+            </wp:cNvGraphicFramePr>
+            <a:graphic xmlns:a="http://schemas.openxmlformats.org/drawingml/2006/main">
+              <a:graphicData uri="http://schemas.openxmlformats.org/drawingml/2006/picture">
+                <pic:pic xmlns:pic="http://schemas.openxmlformats.org/drawingml/2006/picture">
+                  <pic:nvPicPr>
+                    <pic:cNvPr id="6" name="Image 5">
+                      <a:extLst>
+                        <a:ext uri="{FF2B5EF4-FFF2-40B4-BE49-F238E27FC236}">
+                          <a16:creationId xmlns:a16="http://schemas.microsoft.com/office/drawing/2014/main" id="{1FFF417D-74E7-4269-AEC5-6C1CAE57A254}"/>
+                        </a:ext>
+                      </a:extLst>
+                    </pic:cNvPr>
+                    <pic:cNvPicPr>
+                      <a:picLocks noChangeAspect="1"/>
+                    </pic:cNvPicPr>
+                  </pic:nvPicPr>
+                  <pic:blipFill>
+                    <a:blip r:embed="rId9">
+                      <a:extLst>
+                        <a:ext uri="{28A0092B-C50C-407E-A947-70E740481C1C}">
+                          <a14:useLocalDpi xmlns:a14="http://schemas.microsoft.com/office/drawing/2010/main" val="0"/>
+                        </a:ext>
+                      </a:extLst>
+                    </a:blip>
+                    <a:stretch>
+                      <a:fillRect/>
+                    </a:stretch>
+                  </pic:blipFill>
+                  <pic:spPr>
+                    <a:xfrm>
+                      <a:off x="0" y="0"/>
+                      <a:ext cx="2984201" cy="2266352"/>
+                    </a:xfrm>
+                    <a:prstGeom prst="rect">
+                      <a:avLst/>
+                    </a:prstGeom>
+                  </pic:spPr>
+                </pic:pic>
+              </a:graphicData>
+            </a:graphic>
+          </wp:inline>
+        </w:drawing>
+      </w:r>
+    </w:p>
+    <w:p>
+      <w:pPr>
+        <w:pStyle w:val="Lgende"/>
+      </w:pPr>
+      <w:r>
+        <w:t xml:space="preserve">Figure </w:t>
+      </w:r>
+      <w:fldSimple w:instr=" SEQ Figure \* ARABIC ">
+        <w:r>
+          <w:rPr>
+            <w:noProof/>
+          </w:rPr>
+          <w:t>2</w:t>
+        </w:r>
+      </w:fldSimple>
+      <w:r>
+        <w:t xml:space="preserve"> Modèle de stockage du graphe</w:t>
+      </w:r>
+    </w:p>
+    <w:p>
       <w:r>
         <w:t>Dans le graphe nous considérons les recettes, les ingrédient</w:t>
       </w:r>
@@ -1552,13 +1633,7 @@
         <w:t>Un utilisateur note une recette</w:t>
       </w:r>
       <w:r>
-        <w:t xml:space="preserve">, </w:t>
-      </w:r>
-      <w:r>
-        <w:t>la note</w:t>
-      </w:r>
-      <w:r>
-        <w:t xml:space="preserve"> a pour attribut :</w:t>
+        <w:t>, la note a pour attribut :</w:t>
       </w:r>
     </w:p>
     <w:p>
@@ -1611,25 +1686,13 @@
         </w:numPr>
       </w:pPr>
       <w:r>
-        <w:t xml:space="preserve">Un </w:t>
-      </w:r>
-      <w:r>
-        <w:t xml:space="preserve">utilisateur </w:t>
-      </w:r>
-      <w:r>
-        <w:t xml:space="preserve">ajoute une </w:t>
-      </w:r>
-      <w:r>
-        <w:t>recette</w:t>
+        <w:t>Un utilisateur ajoute une recette</w:t>
       </w:r>
       <w:r>
         <w:t>, l’ajout a une date</w:t>
       </w:r>
       <w:r>
-        <w:t xml:space="preserve"> sous forme </w:t>
-      </w:r>
-      <w:r>
-        <w:t xml:space="preserve">de </w:t>
+        <w:t xml:space="preserve"> sous forme de </w:t>
       </w:r>
       <w:proofErr w:type="spellStart"/>
       <w:r>
@@ -1862,17 +1925,10 @@
           <w:ilvl w:val="0"/>
           <w:numId w:val="12"/>
         </w:numPr>
+        <w:jc w:val="left"/>
       </w:pPr>
       <w:r>
         <w:t>Un nom sous forme de texte</w:t>
-      </w:r>
-    </w:p>
-    <w:p>
-      <w:pPr>
-        <w:jc w:val="left"/>
-      </w:pPr>
-      <w:r>
-        <w:br w:type="page"/>
       </w:r>
     </w:p>
     <w:p>
@@ -2265,8 +2321,8 @@
       </w:r>
     </w:p>
     <w:sectPr>
-      <w:headerReference w:type="default" r:id="rId9"/>
-      <w:footerReference w:type="default" r:id="rId10"/>
+      <w:headerReference w:type="default" r:id="rId10"/>
+      <w:footerReference w:type="default" r:id="rId11"/>
       <w:pgSz w:w="11906" w:h="16838"/>
       <w:pgMar w:top="851" w:right="851" w:bottom="851" w:left="1134" w:header="709" w:footer="709" w:gutter="0"/>
       <w:pgNumType w:start="0"/>
@@ -4003,6 +4059,7 @@
     <w:lsdException w:name="HTML Sample" w:semiHidden="1" w:unhideWhenUsed="1"/>
     <w:lsdException w:name="HTML Typewriter" w:semiHidden="1" w:unhideWhenUsed="1"/>
     <w:lsdException w:name="HTML Variable" w:semiHidden="1" w:unhideWhenUsed="1"/>
+    <w:lsdException w:name="Normal Table" w:semiHidden="1" w:unhideWhenUsed="1"/>
     <w:lsdException w:name="annotation subject" w:semiHidden="1" w:unhideWhenUsed="1"/>
     <w:lsdException w:name="No List" w:semiHidden="1" w:unhideWhenUsed="1"/>
     <w:lsdException w:name="Outline List 1" w:semiHidden="1" w:unhideWhenUsed="1"/>
@@ -4045,8 +4102,11 @@
     <w:lsdException w:name="Table Contemporary" w:semiHidden="1" w:unhideWhenUsed="1"/>
     <w:lsdException w:name="Table Elegant" w:semiHidden="1" w:unhideWhenUsed="1"/>
     <w:lsdException w:name="Table Professional" w:semiHidden="1" w:unhideWhenUsed="1"/>
+    <w:lsdException w:name="Table Subtle 1" w:semiHidden="1" w:unhideWhenUsed="1"/>
     <w:lsdException w:name="Table Subtle 2" w:semiHidden="1" w:unhideWhenUsed="1"/>
     <w:lsdException w:name="Table Web 1" w:semiHidden="1" w:unhideWhenUsed="1"/>
+    <w:lsdException w:name="Table Web 2" w:semiHidden="1" w:unhideWhenUsed="1"/>
+    <w:lsdException w:name="Table Web 3" w:semiHidden="1" w:unhideWhenUsed="1"/>
     <w:lsdException w:name="Balloon Text" w:semiHidden="1" w:unhideWhenUsed="1"/>
     <w:lsdException w:name="Table Grid" w:uiPriority="59"/>
     <w:lsdException w:name="Table Theme" w:semiHidden="1" w:unhideWhenUsed="1"/>
@@ -4355,7 +4415,6 @@
   <w:style w:type="character" w:default="1" w:styleId="Policepardfaut">
     <w:name w:val="Default Paragraph Font"/>
     <w:uiPriority w:val="1"/>
-    <w:semiHidden/>
     <w:unhideWhenUsed/>
   </w:style>
   <w:style w:type="table" w:default="1" w:styleId="TableauNormal">

</xml_diff>